<commit_message>
Adiciona testes automatizados com Cypress e atualiza README
</commit_message>
<xml_diff>
--- a/documentos/Plano e Estratégia de Testes Adaptada_Plano_de_teste.docx
+++ b/documentos/Plano e Estratégia de Testes Adaptada_Plano_de_teste.docx
@@ -769,7 +769,6 @@
     </w:p>
     <w:p>
       <w:pPr>
-        <w:cnfStyle w:val="101000000000" w:firstRow="1" w:lastRow="0" w:firstColumn="1" w:lastColumn="0" w:oddVBand="0" w:evenVBand="0" w:oddHBand="0" w:evenHBand="0" w:firstRowFirstColumn="0" w:firstRowLastColumn="0" w:lastRowFirstColumn="0" w:lastRowLastColumn="0"/>
         <w:rPr>
           <w:b/>
           <w:bCs/>
@@ -896,7 +895,7 @@
               <w:cnfStyle w:val="000000000000" w:firstRow="0" w:lastRow="0" w:firstColumn="0" w:lastColumn="0" w:oddVBand="0" w:evenVBand="0" w:oddHBand="0" w:evenHBand="0" w:firstRowFirstColumn="0" w:firstRowLastColumn="0" w:lastRowFirstColumn="0" w:lastRowLastColumn="0"/>
             </w:pPr>
             <w:r>
-              <w:t>Classificar cada matéria por nível de dificuldade</w:t>
+              <w:t>Adicionar tópico com nome por matéria</w:t>
             </w:r>
           </w:p>
         </w:tc>
@@ -909,7 +908,16 @@
               <w:cnfStyle w:val="000000000000" w:firstRow="0" w:lastRow="0" w:firstColumn="0" w:lastColumn="0" w:oddVBand="0" w:evenVBand="0" w:oddHBand="0" w:evenHBand="0" w:firstRowFirstColumn="0" w:firstRowLastColumn="0" w:lastRowFirstColumn="0" w:lastRowLastColumn="0"/>
             </w:pPr>
             <w:r>
-              <w:t>Matérias classificadas por nível de dificuldade com sucesso</w:t>
+              <w:t>Tópico</w:t>
+            </w:r>
+            <w:r>
+              <w:t xml:space="preserve"> cadastrad</w:t>
+            </w:r>
+            <w:r>
+              <w:t>o</w:t>
+            </w:r>
+            <w:r>
+              <w:t xml:space="preserve"> com sucesso</w:t>
             </w:r>
           </w:p>
         </w:tc>
@@ -949,7 +957,6 @@
           <w:b/>
           <w:bCs/>
         </w:rPr>
-        <w:lastRenderedPageBreak/>
         <w:t>US04: Alterar Dificuldade</w:t>
       </w:r>
     </w:p>
@@ -977,6 +984,7 @@
           </w:tcPr>
           <w:p>
             <w:r>
+              <w:lastRenderedPageBreak/>
               <w:t>ID</w:t>
             </w:r>
           </w:p>
@@ -1293,13 +1301,7 @@
               <w:cnfStyle w:val="000000000000" w:firstRow="0" w:lastRow="0" w:firstColumn="0" w:lastColumn="0" w:oddVBand="0" w:evenVBand="0" w:oddHBand="0" w:evenHBand="0" w:firstRowFirstColumn="0" w:firstRowLastColumn="0" w:lastRowFirstColumn="0" w:lastRowLastColumn="0"/>
             </w:pPr>
             <w:r>
-              <w:t xml:space="preserve">Avaliar se </w:t>
-            </w:r>
-            <w:r>
-              <w:t xml:space="preserve">Sistema de Controle de Estudos/Matérias </w:t>
-            </w:r>
-            <w:r>
-              <w:t>funciona com tempo adequado quando 100 usuários se conectam ao mesmo tempo</w:t>
+              <w:t>Avaliar se Sistema de Controle de Estudos/Matérias funciona com tempo adequado quando 100 usuários se conectam ao mesmo tempo</w:t>
             </w:r>
           </w:p>
         </w:tc>
@@ -1312,13 +1314,7 @@
               <w:cnfStyle w:val="000000000000" w:firstRow="0" w:lastRow="0" w:firstColumn="0" w:lastColumn="0" w:oddVBand="0" w:evenVBand="0" w:oddHBand="0" w:evenHBand="0" w:firstRowFirstColumn="0" w:firstRowLastColumn="0" w:lastRowFirstColumn="0" w:lastRowLastColumn="0"/>
             </w:pPr>
             <w:r>
-              <w:t xml:space="preserve">Percentil de 95 menor </w:t>
-            </w:r>
-            <w:r>
-              <w:t>ou igual a 2000</w:t>
-            </w:r>
-            <w:r>
-              <w:t>ms</w:t>
+              <w:t>Percentil de 95 menor ou igual a 2000ms</w:t>
             </w:r>
           </w:p>
         </w:tc>
@@ -3554,6 +3550,7 @@
   <w:style w:type="character" w:default="1" w:styleId="Fontepargpadro">
     <w:name w:val="Default Paragraph Font"/>
     <w:uiPriority w:val="1"/>
+    <w:semiHidden/>
     <w:unhideWhenUsed/>
   </w:style>
   <w:style w:type="table" w:default="1" w:styleId="Tabelanormal">

</xml_diff>